<commit_message>
updated for deliverable 4
</commit_message>
<xml_diff>
--- a/docs/deliverable4/Getana_Deliverable_4_Platform.docx
+++ b/docs/deliverable4/Getana_Deliverable_4_Platform.docx
@@ -19,6 +19,22 @@
           <w:szCs w:val="36"/>
         </w:rPr>
         <w:t>RaiderNAV Platform Document</w:t>
+      </w:r>
+    </w:p>
+    <w:p>
+      <w:pPr>
+        <w:pStyle w:val="Normal"/>
+        <w:rPr>
+          <w:b/>
+          <w:b/>
+          <w:bCs/>
+        </w:rPr>
+      </w:pPr>
+      <w:r>
+        <w:rPr>
+          <w:b/>
+          <w:bCs/>
+        </w:rPr>
       </w:r>
     </w:p>
     <w:p>
@@ -236,28 +252,7 @@
           <w:b w:val="false"/>
           <w:bCs w:val="false"/>
         </w:rPr>
-        <w:t>Android Studio version &gt;= 3.</w:t>
-      </w:r>
-      <w:r>
-        <w:rPr>
-          <w:b w:val="false"/>
-          <w:bCs w:val="false"/>
-        </w:rPr>
-        <w:t>1</w:t>
-      </w:r>
-      <w:r>
-        <w:rPr>
-          <w:b w:val="false"/>
-          <w:bCs w:val="false"/>
-        </w:rPr>
-        <w:t>.</w:t>
-      </w:r>
-      <w:r>
-        <w:rPr>
-          <w:b w:val="false"/>
-          <w:bCs w:val="false"/>
-        </w:rPr>
-        <w:t>0</w:t>
+        <w:t>Android Studio version &gt;= 3.1.0</w:t>
       </w:r>
     </w:p>
     <w:p>
@@ -588,7 +583,21 @@
           <w:b/>
           <w:b/>
           <w:bCs/>
-        </w:rPr>
+          <w:sz w:val="32"/>
+          <w:szCs w:val="32"/>
+        </w:rPr>
+      </w:pPr>
+      <w:r>
+        <w:rPr/>
+      </w:r>
+      <w:r>
+        <w:br w:type="page"/>
+      </w:r>
+    </w:p>
+    <w:p>
+      <w:pPr>
+        <w:pStyle w:val="Normal"/>
+        <w:rPr/>
       </w:pPr>
       <w:r>
         <w:rPr>
@@ -848,35 +857,7 @@
           <w:b w:val="false"/>
           <w:bCs w:val="false"/>
         </w:rPr>
-        <w:t>Compilation and dependency management is handled by Gradle version &gt;= 3.</w:t>
-      </w:r>
-      <w:r>
-        <w:rPr>
-          <w:b w:val="false"/>
-          <w:bCs w:val="false"/>
-        </w:rPr>
-        <w:t>1</w:t>
-      </w:r>
-      <w:r>
-        <w:rPr>
-          <w:b w:val="false"/>
-          <w:bCs w:val="false"/>
-        </w:rPr>
-        <w:t>.</w:t>
-      </w:r>
-      <w:r>
-        <w:rPr>
-          <w:b w:val="false"/>
-          <w:bCs w:val="false"/>
-        </w:rPr>
-        <w:t>0</w:t>
-      </w:r>
-      <w:r>
-        <w:rPr>
-          <w:b w:val="false"/>
-          <w:bCs w:val="false"/>
-        </w:rPr>
-        <w:t xml:space="preserve">. In Android Studio, all compile tasks are done automatically as files are updated. </w:t>
+        <w:t xml:space="preserve">Compilation and dependency management is handled by Gradle version &gt;= 3.1.0. In Android Studio, all compile tasks are done automatically as files are updated. </w:t>
       </w:r>
     </w:p>
     <w:p>
@@ -1356,6 +1337,24 @@
           <w:b/>
           <w:bCs/>
         </w:rPr>
+      </w:r>
+    </w:p>
+    <w:p>
+      <w:pPr>
+        <w:pStyle w:val="Normal"/>
+        <w:rPr>
+          <w:b/>
+          <w:b/>
+          <w:bCs/>
+          <w:sz w:val="32"/>
+          <w:szCs w:val="32"/>
+        </w:rPr>
+      </w:pPr>
+      <w:r>
+        <w:rPr/>
+      </w:r>
+      <w:r>
+        <w:br w:type="page"/>
       </w:r>
     </w:p>
     <w:p>
@@ -3273,6 +3272,277 @@
       <w:bCs w:val="false"/>
     </w:rPr>
   </w:style>
+  <w:style w:type="character" w:styleId="ListLabel114">
+    <w:name w:val="ListLabel 114"/>
+    <w:qFormat/>
+    <w:rPr>
+      <w:rFonts w:cs="OpenSymbol"/>
+      <w:sz w:val="24"/>
+    </w:rPr>
+  </w:style>
+  <w:style w:type="character" w:styleId="ListLabel115">
+    <w:name w:val="ListLabel 115"/>
+    <w:qFormat/>
+    <w:rPr>
+      <w:rFonts w:cs="OpenSymbol"/>
+    </w:rPr>
+  </w:style>
+  <w:style w:type="character" w:styleId="ListLabel116">
+    <w:name w:val="ListLabel 116"/>
+    <w:qFormat/>
+    <w:rPr>
+      <w:rFonts w:cs="OpenSymbol"/>
+    </w:rPr>
+  </w:style>
+  <w:style w:type="character" w:styleId="ListLabel117">
+    <w:name w:val="ListLabel 117"/>
+    <w:qFormat/>
+    <w:rPr>
+      <w:rFonts w:cs="OpenSymbol"/>
+    </w:rPr>
+  </w:style>
+  <w:style w:type="character" w:styleId="ListLabel118">
+    <w:name w:val="ListLabel 118"/>
+    <w:qFormat/>
+    <w:rPr>
+      <w:rFonts w:cs="OpenSymbol"/>
+    </w:rPr>
+  </w:style>
+  <w:style w:type="character" w:styleId="ListLabel119">
+    <w:name w:val="ListLabel 119"/>
+    <w:qFormat/>
+    <w:rPr>
+      <w:rFonts w:cs="OpenSymbol"/>
+    </w:rPr>
+  </w:style>
+  <w:style w:type="character" w:styleId="ListLabel120">
+    <w:name w:val="ListLabel 120"/>
+    <w:qFormat/>
+    <w:rPr>
+      <w:rFonts w:cs="OpenSymbol"/>
+    </w:rPr>
+  </w:style>
+  <w:style w:type="character" w:styleId="ListLabel121">
+    <w:name w:val="ListLabel 121"/>
+    <w:qFormat/>
+    <w:rPr>
+      <w:rFonts w:cs="OpenSymbol"/>
+    </w:rPr>
+  </w:style>
+  <w:style w:type="character" w:styleId="ListLabel122">
+    <w:name w:val="ListLabel 122"/>
+    <w:qFormat/>
+    <w:rPr>
+      <w:rFonts w:cs="OpenSymbol"/>
+    </w:rPr>
+  </w:style>
+  <w:style w:type="character" w:styleId="ListLabel123">
+    <w:name w:val="ListLabel 123"/>
+    <w:qFormat/>
+    <w:rPr>
+      <w:rFonts w:cs="OpenSymbol"/>
+    </w:rPr>
+  </w:style>
+  <w:style w:type="character" w:styleId="ListLabel124">
+    <w:name w:val="ListLabel 124"/>
+    <w:qFormat/>
+    <w:rPr>
+      <w:rFonts w:cs="OpenSymbol"/>
+    </w:rPr>
+  </w:style>
+  <w:style w:type="character" w:styleId="ListLabel125">
+    <w:name w:val="ListLabel 125"/>
+    <w:qFormat/>
+    <w:rPr>
+      <w:rFonts w:cs="OpenSymbol"/>
+    </w:rPr>
+  </w:style>
+  <w:style w:type="character" w:styleId="ListLabel126">
+    <w:name w:val="ListLabel 126"/>
+    <w:qFormat/>
+    <w:rPr>
+      <w:rFonts w:cs="OpenSymbol"/>
+    </w:rPr>
+  </w:style>
+  <w:style w:type="character" w:styleId="ListLabel127">
+    <w:name w:val="ListLabel 127"/>
+    <w:qFormat/>
+    <w:rPr>
+      <w:rFonts w:cs="OpenSymbol"/>
+    </w:rPr>
+  </w:style>
+  <w:style w:type="character" w:styleId="ListLabel128">
+    <w:name w:val="ListLabel 128"/>
+    <w:qFormat/>
+    <w:rPr>
+      <w:rFonts w:cs="OpenSymbol"/>
+    </w:rPr>
+  </w:style>
+  <w:style w:type="character" w:styleId="ListLabel129">
+    <w:name w:val="ListLabel 129"/>
+    <w:qFormat/>
+    <w:rPr>
+      <w:rFonts w:cs="OpenSymbol"/>
+    </w:rPr>
+  </w:style>
+  <w:style w:type="character" w:styleId="ListLabel130">
+    <w:name w:val="ListLabel 130"/>
+    <w:qFormat/>
+    <w:rPr>
+      <w:rFonts w:cs="OpenSymbol"/>
+    </w:rPr>
+  </w:style>
+  <w:style w:type="character" w:styleId="ListLabel131">
+    <w:name w:val="ListLabel 131"/>
+    <w:qFormat/>
+    <w:rPr>
+      <w:rFonts w:cs="OpenSymbol"/>
+    </w:rPr>
+  </w:style>
+  <w:style w:type="character" w:styleId="ListLabel132">
+    <w:name w:val="ListLabel 132"/>
+    <w:qFormat/>
+    <w:rPr>
+      <w:rFonts w:cs="OpenSymbol"/>
+    </w:rPr>
+  </w:style>
+  <w:style w:type="character" w:styleId="ListLabel133">
+    <w:name w:val="ListLabel 133"/>
+    <w:qFormat/>
+    <w:rPr>
+      <w:rFonts w:cs="OpenSymbol"/>
+    </w:rPr>
+  </w:style>
+  <w:style w:type="character" w:styleId="ListLabel134">
+    <w:name w:val="ListLabel 134"/>
+    <w:qFormat/>
+    <w:rPr>
+      <w:rFonts w:cs="OpenSymbol"/>
+    </w:rPr>
+  </w:style>
+  <w:style w:type="character" w:styleId="ListLabel135">
+    <w:name w:val="ListLabel 135"/>
+    <w:qFormat/>
+    <w:rPr>
+      <w:rFonts w:cs="OpenSymbol"/>
+    </w:rPr>
+  </w:style>
+  <w:style w:type="character" w:styleId="ListLabel136">
+    <w:name w:val="ListLabel 136"/>
+    <w:qFormat/>
+    <w:rPr>
+      <w:rFonts w:cs="OpenSymbol"/>
+    </w:rPr>
+  </w:style>
+  <w:style w:type="character" w:styleId="ListLabel137">
+    <w:name w:val="ListLabel 137"/>
+    <w:qFormat/>
+    <w:rPr>
+      <w:rFonts w:cs="OpenSymbol"/>
+    </w:rPr>
+  </w:style>
+  <w:style w:type="character" w:styleId="ListLabel138">
+    <w:name w:val="ListLabel 138"/>
+    <w:qFormat/>
+    <w:rPr>
+      <w:rFonts w:cs="OpenSymbol"/>
+    </w:rPr>
+  </w:style>
+  <w:style w:type="character" w:styleId="ListLabel139">
+    <w:name w:val="ListLabel 139"/>
+    <w:qFormat/>
+    <w:rPr>
+      <w:rFonts w:cs="OpenSymbol"/>
+    </w:rPr>
+  </w:style>
+  <w:style w:type="character" w:styleId="ListLabel140">
+    <w:name w:val="ListLabel 140"/>
+    <w:qFormat/>
+    <w:rPr>
+      <w:rFonts w:cs="OpenSymbol"/>
+    </w:rPr>
+  </w:style>
+  <w:style w:type="character" w:styleId="ListLabel141">
+    <w:name w:val="ListLabel 141"/>
+    <w:qFormat/>
+    <w:rPr>
+      <w:rFonts w:cs="OpenSymbol"/>
+    </w:rPr>
+  </w:style>
+  <w:style w:type="character" w:styleId="ListLabel142">
+    <w:name w:val="ListLabel 142"/>
+    <w:qFormat/>
+    <w:rPr>
+      <w:rFonts w:cs="OpenSymbol"/>
+    </w:rPr>
+  </w:style>
+  <w:style w:type="character" w:styleId="ListLabel143">
+    <w:name w:val="ListLabel 143"/>
+    <w:qFormat/>
+    <w:rPr>
+      <w:rFonts w:cs="OpenSymbol"/>
+    </w:rPr>
+  </w:style>
+  <w:style w:type="character" w:styleId="ListLabel144">
+    <w:name w:val="ListLabel 144"/>
+    <w:qFormat/>
+    <w:rPr>
+      <w:rFonts w:cs="OpenSymbol"/>
+    </w:rPr>
+  </w:style>
+  <w:style w:type="character" w:styleId="ListLabel145">
+    <w:name w:val="ListLabel 145"/>
+    <w:qFormat/>
+    <w:rPr>
+      <w:rFonts w:cs="OpenSymbol"/>
+    </w:rPr>
+  </w:style>
+  <w:style w:type="character" w:styleId="ListLabel146">
+    <w:name w:val="ListLabel 146"/>
+    <w:qFormat/>
+    <w:rPr>
+      <w:rFonts w:cs="OpenSymbol"/>
+    </w:rPr>
+  </w:style>
+  <w:style w:type="character" w:styleId="ListLabel147">
+    <w:name w:val="ListLabel 147"/>
+    <w:qFormat/>
+    <w:rPr>
+      <w:rFonts w:cs="OpenSymbol"/>
+    </w:rPr>
+  </w:style>
+  <w:style w:type="character" w:styleId="ListLabel148">
+    <w:name w:val="ListLabel 148"/>
+    <w:qFormat/>
+    <w:rPr>
+      <w:rFonts w:cs="OpenSymbol"/>
+    </w:rPr>
+  </w:style>
+  <w:style w:type="character" w:styleId="ListLabel149">
+    <w:name w:val="ListLabel 149"/>
+    <w:qFormat/>
+    <w:rPr>
+      <w:rFonts w:cs="OpenSymbol"/>
+    </w:rPr>
+  </w:style>
+  <w:style w:type="character" w:styleId="ListLabel150">
+    <w:name w:val="ListLabel 150"/>
+    <w:qFormat/>
+    <w:rPr>
+      <w:b w:val="false"/>
+      <w:bCs w:val="false"/>
+      <w:sz w:val="24"/>
+      <w:szCs w:val="24"/>
+    </w:rPr>
+  </w:style>
+  <w:style w:type="character" w:styleId="ListLabel151">
+    <w:name w:val="ListLabel 151"/>
+    <w:qFormat/>
+    <w:rPr>
+      <w:b w:val="false"/>
+      <w:bCs w:val="false"/>
+    </w:rPr>
+  </w:style>
   <w:style w:type="paragraph" w:styleId="Heading">
     <w:name w:val="Heading"/>
     <w:basedOn w:val="Normal"/>

</xml_diff>

<commit_message>
added testing section to platform doc
</commit_message>
<xml_diff>
--- a/docs/deliverable4/Getana_Deliverable_4_Platform.docx
+++ b/docs/deliverable4/Getana_Deliverable_4_Platform.docx
@@ -588,7 +588,12 @@
         </w:rPr>
       </w:pPr>
       <w:r>
-        <w:rPr/>
+        <w:rPr>
+          <w:b/>
+          <w:bCs/>
+          <w:sz w:val="32"/>
+          <w:szCs w:val="32"/>
+        </w:rPr>
       </w:r>
       <w:r>
         <w:br w:type="page"/>
@@ -1351,7 +1356,12 @@
         </w:rPr>
       </w:pPr>
       <w:r>
-        <w:rPr/>
+        <w:rPr>
+          <w:b/>
+          <w:bCs/>
+          <w:sz w:val="32"/>
+          <w:szCs w:val="32"/>
+        </w:rPr>
       </w:r>
       <w:r>
         <w:br w:type="page"/>
@@ -1693,6 +1703,423 @@
           <w:bCs w:val="false"/>
         </w:rPr>
         <w:t xml:space="preserve"> and follow the instructions to create a new private keystore and a new key tied to a Google account. Insert the key into the above-listed files.</w:t>
+      </w:r>
+    </w:p>
+    <w:p>
+      <w:pPr>
+        <w:pStyle w:val="Normal"/>
+        <w:ind w:left="1418" w:hanging="0"/>
+        <w:rPr>
+          <w:b w:val="false"/>
+          <w:b w:val="false"/>
+          <w:bCs w:val="false"/>
+        </w:rPr>
+      </w:pPr>
+      <w:r>
+        <w:rPr/>
+      </w:r>
+    </w:p>
+    <w:p>
+      <w:pPr>
+        <w:pStyle w:val="Normal"/>
+        <w:rPr/>
+      </w:pPr>
+      <w:r>
+        <w:rPr>
+          <w:b/>
+          <w:bCs/>
+          <w:sz w:val="32"/>
+          <w:szCs w:val="32"/>
+        </w:rPr>
+        <w:t>Testing</w:t>
+      </w:r>
+      <w:r>
+        <w:rPr>
+          <w:b/>
+          <w:bCs/>
+          <w:sz w:val="32"/>
+          <w:szCs w:val="32"/>
+        </w:rPr>
+        <w:t xml:space="preserve"> Instructions</w:t>
+      </w:r>
+    </w:p>
+    <w:p>
+      <w:pPr>
+        <w:pStyle w:val="Normal"/>
+        <w:rPr>
+          <w:b/>
+          <w:b/>
+          <w:bCs/>
+        </w:rPr>
+      </w:pPr>
+      <w:r>
+        <w:rPr>
+          <w:b/>
+          <w:bCs/>
+        </w:rPr>
+      </w:r>
+    </w:p>
+    <w:p>
+      <w:pPr>
+        <w:pStyle w:val="Normal"/>
+        <w:ind w:left="709" w:hanging="0"/>
+        <w:rPr/>
+      </w:pPr>
+      <w:r>
+        <w:rPr>
+          <w:b w:val="false"/>
+          <w:bCs w:val="false"/>
+        </w:rPr>
+        <w:t>Unit testing is easily accomplished in Android Studio.</w:t>
+      </w:r>
+      <w:r>
+        <w:rPr>
+          <w:b w:val="false"/>
+          <w:bCs w:val="false"/>
+        </w:rPr>
+        <w:t xml:space="preserve"> </w:t>
+      </w:r>
+      <w:r>
+        <w:rPr>
+          <w:b w:val="false"/>
+          <w:bCs w:val="false"/>
+        </w:rPr>
+        <w:t>To perform unit testing in Android Studio, expand the project side view (generally a tab on the left side) according to the following tree:</w:t>
+      </w:r>
+    </w:p>
+    <w:p>
+      <w:pPr>
+        <w:pStyle w:val="Normal"/>
+        <w:ind w:left="1418" w:hanging="0"/>
+        <w:rPr/>
+      </w:pPr>
+      <w:r>
+        <w:rPr>
+          <w:b w:val="false"/>
+          <w:bCs w:val="false"/>
+        </w:rPr>
+        <w:t>app →</w:t>
+      </w:r>
+    </w:p>
+    <w:p>
+      <w:pPr>
+        <w:pStyle w:val="Normal"/>
+        <w:ind w:left="2127" w:hanging="0"/>
+        <w:rPr/>
+      </w:pPr>
+      <w:r>
+        <w:rPr>
+          <w:b w:val="false"/>
+          <w:bCs w:val="false"/>
+        </w:rPr>
+        <w:t>java →</w:t>
+      </w:r>
+    </w:p>
+    <w:p>
+      <w:pPr>
+        <w:pStyle w:val="Normal"/>
+        <w:ind w:left="2836" w:hanging="0"/>
+        <w:rPr/>
+      </w:pPr>
+      <w:r>
+        <w:rPr>
+          <w:b w:val="false"/>
+          <w:bCs w:val="false"/>
+        </w:rPr>
+        <w:t>com.deaftone.tableware.raidernav (test) →</w:t>
+      </w:r>
+    </w:p>
+    <w:p>
+      <w:pPr>
+        <w:pStyle w:val="Normal"/>
+        <w:ind w:left="709" w:hanging="0"/>
+        <w:rPr>
+          <w:b w:val="false"/>
+          <w:b w:val="false"/>
+          <w:bCs w:val="false"/>
+        </w:rPr>
+      </w:pPr>
+      <w:r>
+        <w:rPr>
+          <w:lang w:val="en-US" w:eastAsia="zh-CN" w:bidi="hi-IN"/>
+        </w:rPr>
+      </w:r>
+    </w:p>
+    <w:p>
+      <w:pPr>
+        <w:pStyle w:val="Normal"/>
+        <w:ind w:left="709" w:hanging="0"/>
+        <w:rPr/>
+      </w:pPr>
+      <w:r>
+        <w:rPr>
+          <w:b w:val="false"/>
+          <w:bCs w:val="false"/>
+        </w:rPr>
+        <w:t xml:space="preserve">You may either right click on com.deaftone.tableware.raidernav (test) and select </w:t>
+      </w:r>
+    </w:p>
+    <w:p>
+      <w:pPr>
+        <w:pStyle w:val="Normal"/>
+        <w:ind w:left="709" w:hanging="0"/>
+        <w:rPr>
+          <w:b w:val="false"/>
+          <w:b w:val="false"/>
+          <w:bCs w:val="false"/>
+        </w:rPr>
+      </w:pPr>
+      <w:r>
+        <w:rPr/>
+      </w:r>
+    </w:p>
+    <w:p>
+      <w:pPr>
+        <w:pStyle w:val="Normal"/>
+        <w:ind w:left="1418" w:hanging="0"/>
+        <w:rPr>
+          <w:rFonts w:ascii="FreeMono" w:hAnsi="FreeMono"/>
+        </w:rPr>
+      </w:pPr>
+      <w:r>
+        <w:rPr>
+          <w:rFonts w:ascii="FreeMono" w:hAnsi="FreeMono"/>
+          <w:b w:val="false"/>
+          <w:bCs w:val="false"/>
+        </w:rPr>
+        <w:t>Run «Tests in «raidernav»»</w:t>
+      </w:r>
+    </w:p>
+    <w:p>
+      <w:pPr>
+        <w:pStyle w:val="Normal"/>
+        <w:ind w:left="1418" w:hanging="0"/>
+        <w:rPr>
+          <w:b w:val="false"/>
+          <w:b w:val="false"/>
+          <w:bCs w:val="false"/>
+        </w:rPr>
+      </w:pPr>
+      <w:r>
+        <w:rPr>
+          <w:rFonts w:ascii="FreeMono" w:hAnsi="FreeMono"/>
+        </w:rPr>
+      </w:r>
+    </w:p>
+    <w:p>
+      <w:pPr>
+        <w:pStyle w:val="Normal"/>
+        <w:ind w:left="709" w:hanging="0"/>
+        <w:rPr/>
+      </w:pPr>
+      <w:r>
+        <w:rPr>
+          <w:b w:val="false"/>
+          <w:bCs w:val="false"/>
+        </w:rPr>
+        <w:t>to run all available unit tests, or right click on any of the unit test files under this directory and select Run to run only the selected unit tests.</w:t>
+      </w:r>
+    </w:p>
+    <w:p>
+      <w:pPr>
+        <w:pStyle w:val="Normal"/>
+        <w:ind w:left="709" w:hanging="0"/>
+        <w:rPr>
+          <w:b w:val="false"/>
+          <w:b w:val="false"/>
+          <w:bCs w:val="false"/>
+        </w:rPr>
+      </w:pPr>
+      <w:r>
+        <w:rPr/>
+      </w:r>
+    </w:p>
+    <w:p>
+      <w:pPr>
+        <w:pStyle w:val="Normal"/>
+        <w:ind w:left="709" w:hanging="0"/>
+        <w:rPr/>
+      </w:pPr>
+      <w:r>
+        <w:rPr>
+          <w:b w:val="false"/>
+          <w:bCs w:val="false"/>
+        </w:rPr>
+        <w:t>The testing results will appear in the Run side view (generally located on the bottom).</w:t>
+      </w:r>
+    </w:p>
+    <w:p>
+      <w:pPr>
+        <w:pStyle w:val="Normal"/>
+        <w:ind w:left="2836" w:hanging="0"/>
+        <w:rPr>
+          <w:b w:val="false"/>
+          <w:b w:val="false"/>
+          <w:bCs w:val="false"/>
+        </w:rPr>
+      </w:pPr>
+      <w:r>
+        <w:rPr/>
+      </w:r>
+    </w:p>
+    <w:p>
+      <w:pPr>
+        <w:pStyle w:val="Normal"/>
+        <w:rPr>
+          <w:b w:val="false"/>
+          <w:b w:val="false"/>
+          <w:bCs w:val="false"/>
+        </w:rPr>
+      </w:pPr>
+      <w:r>
+        <w:rPr>
+          <w:b w:val="false"/>
+          <w:bCs w:val="false"/>
+        </w:rPr>
+      </w:r>
+    </w:p>
+    <w:p>
+      <w:pPr>
+        <w:pStyle w:val="Normal"/>
+        <w:ind w:left="709" w:hanging="0"/>
+        <w:rPr/>
+      </w:pPr>
+      <w:r>
+        <w:rPr>
+          <w:b/>
+          <w:bCs/>
+        </w:rPr>
+        <w:t>Testing</w:t>
+      </w:r>
+      <w:r>
+        <w:rPr>
+          <w:b/>
+          <w:bCs/>
+        </w:rPr>
+        <w:t xml:space="preserve"> Without Android Studio</w:t>
+      </w:r>
+    </w:p>
+    <w:p>
+      <w:pPr>
+        <w:pStyle w:val="Normal"/>
+        <w:ind w:left="709" w:hanging="0"/>
+        <w:rPr>
+          <w:b w:val="false"/>
+          <w:b w:val="false"/>
+          <w:bCs w:val="false"/>
+        </w:rPr>
+      </w:pPr>
+      <w:r>
+        <w:rPr>
+          <w:b w:val="false"/>
+          <w:bCs w:val="false"/>
+        </w:rPr>
+      </w:r>
+    </w:p>
+    <w:p>
+      <w:pPr>
+        <w:pStyle w:val="Normal"/>
+        <w:ind w:left="1418" w:hanging="0"/>
+        <w:rPr/>
+      </w:pPr>
+      <w:r>
+        <w:rPr>
+          <w:b w:val="false"/>
+          <w:bCs w:val="false"/>
+        </w:rPr>
+        <w:t>Testing can be performed without Android Studio. To perform tests without Android Studio, navigate to the root directory of the project and run</w:t>
+      </w:r>
+    </w:p>
+    <w:p>
+      <w:pPr>
+        <w:pStyle w:val="Normal"/>
+        <w:ind w:left="1418" w:hanging="0"/>
+        <w:rPr>
+          <w:b w:val="false"/>
+          <w:b w:val="false"/>
+          <w:bCs w:val="false"/>
+        </w:rPr>
+      </w:pPr>
+      <w:r>
+        <w:rPr/>
+      </w:r>
+    </w:p>
+    <w:p>
+      <w:pPr>
+        <w:pStyle w:val="Normal"/>
+        <w:ind w:left="2127" w:hanging="0"/>
+        <w:rPr/>
+      </w:pPr>
+      <w:r>
+        <w:rPr>
+          <w:rFonts w:ascii="FreeMono" w:hAnsi="FreeMono"/>
+          <w:b w:val="false"/>
+          <w:bCs w:val="false"/>
+          <w:color w:val="000000"/>
+          <w:sz w:val="24"/>
+        </w:rPr>
+        <w:t>./</w:t>
+      </w:r>
+      <w:r>
+        <w:rPr>
+          <w:rFonts w:ascii="FreeMono" w:hAnsi="FreeMono"/>
+          <w:b w:val="false"/>
+          <w:bCs w:val="false"/>
+          <w:color w:val="000000"/>
+          <w:sz w:val="24"/>
+        </w:rPr>
+        <w:t>gradlew test</w:t>
+      </w:r>
+    </w:p>
+    <w:p>
+      <w:pPr>
+        <w:pStyle w:val="Normal"/>
+        <w:ind w:left="2127" w:hanging="0"/>
+        <w:rPr>
+          <w:rFonts w:ascii="FreeMono" w:hAnsi="FreeMono"/>
+          <w:b w:val="false"/>
+          <w:b w:val="false"/>
+          <w:bCs w:val="false"/>
+          <w:color w:val="000000"/>
+          <w:sz w:val="24"/>
+        </w:rPr>
+      </w:pPr>
+      <w:r>
+        <w:rPr/>
+      </w:r>
+    </w:p>
+    <w:p>
+      <w:pPr>
+        <w:pStyle w:val="Normal"/>
+        <w:ind w:left="1418" w:hanging="0"/>
+        <w:rPr>
+          <w:b w:val="false"/>
+          <w:b w:val="false"/>
+          <w:bCs w:val="false"/>
+        </w:rPr>
+      </w:pPr>
+      <w:r>
+        <w:rPr>
+          <w:b w:val="false"/>
+          <w:bCs w:val="false"/>
+        </w:rPr>
+        <w:t xml:space="preserve">Unlike in Android Studio, the results will not indicate which tests were passed (only how many). It will, however, report all tests which failed. </w:t>
+      </w:r>
+    </w:p>
+    <w:p>
+      <w:pPr>
+        <w:pStyle w:val="Normal"/>
+        <w:ind w:left="2127" w:hanging="0"/>
+        <w:rPr>
+          <w:b w:val="false"/>
+          <w:b w:val="false"/>
+          <w:bCs w:val="false"/>
+          <w:color w:val="000000"/>
+          <w:sz w:val="24"/>
+        </w:rPr>
+      </w:pPr>
+      <w:r>
+        <w:rPr/>
       </w:r>
     </w:p>
     <w:sectPr>
@@ -3543,6 +3970,277 @@
       <w:bCs w:val="false"/>
     </w:rPr>
   </w:style>
+  <w:style w:type="character" w:styleId="ListLabel152">
+    <w:name w:val="ListLabel 152"/>
+    <w:qFormat/>
+    <w:rPr>
+      <w:rFonts w:cs="OpenSymbol"/>
+      <w:sz w:val="24"/>
+    </w:rPr>
+  </w:style>
+  <w:style w:type="character" w:styleId="ListLabel153">
+    <w:name w:val="ListLabel 153"/>
+    <w:qFormat/>
+    <w:rPr>
+      <w:rFonts w:cs="OpenSymbol"/>
+    </w:rPr>
+  </w:style>
+  <w:style w:type="character" w:styleId="ListLabel154">
+    <w:name w:val="ListLabel 154"/>
+    <w:qFormat/>
+    <w:rPr>
+      <w:rFonts w:cs="OpenSymbol"/>
+    </w:rPr>
+  </w:style>
+  <w:style w:type="character" w:styleId="ListLabel155">
+    <w:name w:val="ListLabel 155"/>
+    <w:qFormat/>
+    <w:rPr>
+      <w:rFonts w:cs="OpenSymbol"/>
+    </w:rPr>
+  </w:style>
+  <w:style w:type="character" w:styleId="ListLabel156">
+    <w:name w:val="ListLabel 156"/>
+    <w:qFormat/>
+    <w:rPr>
+      <w:rFonts w:cs="OpenSymbol"/>
+    </w:rPr>
+  </w:style>
+  <w:style w:type="character" w:styleId="ListLabel157">
+    <w:name w:val="ListLabel 157"/>
+    <w:qFormat/>
+    <w:rPr>
+      <w:rFonts w:cs="OpenSymbol"/>
+    </w:rPr>
+  </w:style>
+  <w:style w:type="character" w:styleId="ListLabel158">
+    <w:name w:val="ListLabel 158"/>
+    <w:qFormat/>
+    <w:rPr>
+      <w:rFonts w:cs="OpenSymbol"/>
+    </w:rPr>
+  </w:style>
+  <w:style w:type="character" w:styleId="ListLabel159">
+    <w:name w:val="ListLabel 159"/>
+    <w:qFormat/>
+    <w:rPr>
+      <w:rFonts w:cs="OpenSymbol"/>
+    </w:rPr>
+  </w:style>
+  <w:style w:type="character" w:styleId="ListLabel160">
+    <w:name w:val="ListLabel 160"/>
+    <w:qFormat/>
+    <w:rPr>
+      <w:rFonts w:cs="OpenSymbol"/>
+    </w:rPr>
+  </w:style>
+  <w:style w:type="character" w:styleId="ListLabel161">
+    <w:name w:val="ListLabel 161"/>
+    <w:qFormat/>
+    <w:rPr>
+      <w:rFonts w:cs="OpenSymbol"/>
+    </w:rPr>
+  </w:style>
+  <w:style w:type="character" w:styleId="ListLabel162">
+    <w:name w:val="ListLabel 162"/>
+    <w:qFormat/>
+    <w:rPr>
+      <w:rFonts w:cs="OpenSymbol"/>
+    </w:rPr>
+  </w:style>
+  <w:style w:type="character" w:styleId="ListLabel163">
+    <w:name w:val="ListLabel 163"/>
+    <w:qFormat/>
+    <w:rPr>
+      <w:rFonts w:cs="OpenSymbol"/>
+    </w:rPr>
+  </w:style>
+  <w:style w:type="character" w:styleId="ListLabel164">
+    <w:name w:val="ListLabel 164"/>
+    <w:qFormat/>
+    <w:rPr>
+      <w:rFonts w:cs="OpenSymbol"/>
+    </w:rPr>
+  </w:style>
+  <w:style w:type="character" w:styleId="ListLabel165">
+    <w:name w:val="ListLabel 165"/>
+    <w:qFormat/>
+    <w:rPr>
+      <w:rFonts w:cs="OpenSymbol"/>
+    </w:rPr>
+  </w:style>
+  <w:style w:type="character" w:styleId="ListLabel166">
+    <w:name w:val="ListLabel 166"/>
+    <w:qFormat/>
+    <w:rPr>
+      <w:rFonts w:cs="OpenSymbol"/>
+    </w:rPr>
+  </w:style>
+  <w:style w:type="character" w:styleId="ListLabel167">
+    <w:name w:val="ListLabel 167"/>
+    <w:qFormat/>
+    <w:rPr>
+      <w:rFonts w:cs="OpenSymbol"/>
+    </w:rPr>
+  </w:style>
+  <w:style w:type="character" w:styleId="ListLabel168">
+    <w:name w:val="ListLabel 168"/>
+    <w:qFormat/>
+    <w:rPr>
+      <w:rFonts w:cs="OpenSymbol"/>
+    </w:rPr>
+  </w:style>
+  <w:style w:type="character" w:styleId="ListLabel169">
+    <w:name w:val="ListLabel 169"/>
+    <w:qFormat/>
+    <w:rPr>
+      <w:rFonts w:cs="OpenSymbol"/>
+    </w:rPr>
+  </w:style>
+  <w:style w:type="character" w:styleId="ListLabel170">
+    <w:name w:val="ListLabel 170"/>
+    <w:qFormat/>
+    <w:rPr>
+      <w:rFonts w:cs="OpenSymbol"/>
+    </w:rPr>
+  </w:style>
+  <w:style w:type="character" w:styleId="ListLabel171">
+    <w:name w:val="ListLabel 171"/>
+    <w:qFormat/>
+    <w:rPr>
+      <w:rFonts w:cs="OpenSymbol"/>
+    </w:rPr>
+  </w:style>
+  <w:style w:type="character" w:styleId="ListLabel172">
+    <w:name w:val="ListLabel 172"/>
+    <w:qFormat/>
+    <w:rPr>
+      <w:rFonts w:cs="OpenSymbol"/>
+    </w:rPr>
+  </w:style>
+  <w:style w:type="character" w:styleId="ListLabel173">
+    <w:name w:val="ListLabel 173"/>
+    <w:qFormat/>
+    <w:rPr>
+      <w:rFonts w:cs="OpenSymbol"/>
+    </w:rPr>
+  </w:style>
+  <w:style w:type="character" w:styleId="ListLabel174">
+    <w:name w:val="ListLabel 174"/>
+    <w:qFormat/>
+    <w:rPr>
+      <w:rFonts w:cs="OpenSymbol"/>
+    </w:rPr>
+  </w:style>
+  <w:style w:type="character" w:styleId="ListLabel175">
+    <w:name w:val="ListLabel 175"/>
+    <w:qFormat/>
+    <w:rPr>
+      <w:rFonts w:cs="OpenSymbol"/>
+    </w:rPr>
+  </w:style>
+  <w:style w:type="character" w:styleId="ListLabel176">
+    <w:name w:val="ListLabel 176"/>
+    <w:qFormat/>
+    <w:rPr>
+      <w:rFonts w:cs="OpenSymbol"/>
+    </w:rPr>
+  </w:style>
+  <w:style w:type="character" w:styleId="ListLabel177">
+    <w:name w:val="ListLabel 177"/>
+    <w:qFormat/>
+    <w:rPr>
+      <w:rFonts w:cs="OpenSymbol"/>
+    </w:rPr>
+  </w:style>
+  <w:style w:type="character" w:styleId="ListLabel178">
+    <w:name w:val="ListLabel 178"/>
+    <w:qFormat/>
+    <w:rPr>
+      <w:rFonts w:cs="OpenSymbol"/>
+    </w:rPr>
+  </w:style>
+  <w:style w:type="character" w:styleId="ListLabel179">
+    <w:name w:val="ListLabel 179"/>
+    <w:qFormat/>
+    <w:rPr>
+      <w:rFonts w:cs="OpenSymbol"/>
+    </w:rPr>
+  </w:style>
+  <w:style w:type="character" w:styleId="ListLabel180">
+    <w:name w:val="ListLabel 180"/>
+    <w:qFormat/>
+    <w:rPr>
+      <w:rFonts w:cs="OpenSymbol"/>
+    </w:rPr>
+  </w:style>
+  <w:style w:type="character" w:styleId="ListLabel181">
+    <w:name w:val="ListLabel 181"/>
+    <w:qFormat/>
+    <w:rPr>
+      <w:rFonts w:cs="OpenSymbol"/>
+    </w:rPr>
+  </w:style>
+  <w:style w:type="character" w:styleId="ListLabel182">
+    <w:name w:val="ListLabel 182"/>
+    <w:qFormat/>
+    <w:rPr>
+      <w:rFonts w:cs="OpenSymbol"/>
+    </w:rPr>
+  </w:style>
+  <w:style w:type="character" w:styleId="ListLabel183">
+    <w:name w:val="ListLabel 183"/>
+    <w:qFormat/>
+    <w:rPr>
+      <w:rFonts w:cs="OpenSymbol"/>
+    </w:rPr>
+  </w:style>
+  <w:style w:type="character" w:styleId="ListLabel184">
+    <w:name w:val="ListLabel 184"/>
+    <w:qFormat/>
+    <w:rPr>
+      <w:rFonts w:cs="OpenSymbol"/>
+    </w:rPr>
+  </w:style>
+  <w:style w:type="character" w:styleId="ListLabel185">
+    <w:name w:val="ListLabel 185"/>
+    <w:qFormat/>
+    <w:rPr>
+      <w:rFonts w:cs="OpenSymbol"/>
+    </w:rPr>
+  </w:style>
+  <w:style w:type="character" w:styleId="ListLabel186">
+    <w:name w:val="ListLabel 186"/>
+    <w:qFormat/>
+    <w:rPr>
+      <w:rFonts w:cs="OpenSymbol"/>
+    </w:rPr>
+  </w:style>
+  <w:style w:type="character" w:styleId="ListLabel187">
+    <w:name w:val="ListLabel 187"/>
+    <w:qFormat/>
+    <w:rPr>
+      <w:rFonts w:cs="OpenSymbol"/>
+    </w:rPr>
+  </w:style>
+  <w:style w:type="character" w:styleId="ListLabel188">
+    <w:name w:val="ListLabel 188"/>
+    <w:qFormat/>
+    <w:rPr>
+      <w:b w:val="false"/>
+      <w:bCs w:val="false"/>
+      <w:sz w:val="24"/>
+      <w:szCs w:val="24"/>
+    </w:rPr>
+  </w:style>
+  <w:style w:type="character" w:styleId="ListLabel189">
+    <w:name w:val="ListLabel 189"/>
+    <w:qFormat/>
+    <w:rPr>
+      <w:b w:val="false"/>
+      <w:bCs w:val="false"/>
+    </w:rPr>
+  </w:style>
   <w:style w:type="paragraph" w:styleId="Heading">
     <w:name w:val="Heading"/>
     <w:basedOn w:val="Normal"/>

</xml_diff>